<commit_message>
Ajustes PDF || Descargable
</commit_message>
<xml_diff>
--- a/fuentes/32330007_CF01_DU.docx
+++ b/fuentes/32330007_CF01_DU.docx
@@ -199,7 +199,7 @@
               </wp:anchor>
             </w:drawing>
           </mc:Choice>
-          <mc:Fallback xmlns:w16du="http://schemas.microsoft.com/office/word/2023/wordml/word16du" xmlns:oel="http://schemas.microsoft.com/office/2019/extlst">
+          <mc:Fallback xmlns:oel="http://schemas.microsoft.com/office/2019/extlst" xmlns:w16du="http://schemas.microsoft.com/office/word/2023/wordml/word16du">
             <w:pict>
               <v:rect w14:anchorId="04BF2410" id="Rectángulo 3" o:spid="_x0000_s1026" alt="&quot;&quot;" style="position:absolute;margin-left:-55.7pt;margin-top:26.5pt;width:613.85pt;height:204pt;z-index:-251655168;visibility:visible;mso-wrap-style:square;mso-height-percent:0;mso-wrap-distance-left:9pt;mso-wrap-distance-top:0;mso-wrap-distance-right:9pt;mso-wrap-distance-bottom:0;mso-position-horizontal:absolute;mso-position-horizontal-relative:text;mso-position-vertical:absolute;mso-position-vertical-relative:text;mso-height-percent:0;mso-height-relative:margin;v-text-anchor:middle" o:gfxdata="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" fillcolor="#00314d" stroked="f" strokeweight="1pt"/>
             </w:pict>
@@ -2400,14 +2400,6 @@
             <w:tabs>
               <w:tab w:val="right" w:leader="dot" w:pos="9962"/>
             </w:tabs>
-            <w:rPr>
-              <w:rFonts w:eastAsiaTheme="minorEastAsia"/>
-              <w:noProof/>
-              <w:kern w:val="0"/>
-              <w:sz w:val="22"/>
-              <w:lang w:eastAsia="es-CO"/>
-              <w14:ligatures w14:val="none"/>
-            </w:rPr>
           </w:pPr>
           <w:hyperlink w:anchor="_Toc177631799" w:history="1">
             <w:r>
@@ -2466,11 +2458,6 @@
               <w:fldChar w:fldCharType="end"/>
             </w:r>
           </w:hyperlink>
-        </w:p>
-        <w:p>
-          <w:pPr>
-            <w:ind w:firstLine="0"/>
-          </w:pPr>
           <w:r>
             <w:rPr>
               <w:b/>
@@ -2969,7 +2956,23 @@
           <w:bCs/>
           <w:lang w:val="es-419" w:eastAsia="es-CO"/>
         </w:rPr>
-        <w:t>Considerar entorno</w:t>
+        <w:t xml:space="preserve">Considerar </w:t>
+      </w:r>
+      <w:r>
+        <w:rPr>
+          <w:b/>
+          <w:bCs/>
+          <w:lang w:val="es-419" w:eastAsia="es-CO"/>
+        </w:rPr>
+        <w:t xml:space="preserve">el </w:t>
+      </w:r>
+      <w:r>
+        <w:rPr>
+          <w:b/>
+          <w:bCs/>
+          <w:lang w:val="es-419" w:eastAsia="es-CO"/>
+        </w:rPr>
+        <w:t>entorno</w:t>
       </w:r>
     </w:p>
     <w:p>
@@ -3142,7 +3145,19 @@
         <w:rPr>
           <w:lang w:val="es-419" w:eastAsia="es-CO"/>
         </w:rPr>
-        <w:t>Siempre use el equipo de protección adecuado y lávese las manos antes y después de atender al paciente.</w:t>
+        <w:t>Siempre</w:t>
+      </w:r>
+      <w:r>
+        <w:rPr>
+          <w:lang w:val="es-419" w:eastAsia="es-CO"/>
+        </w:rPr>
+        <w:t>,</w:t>
+      </w:r>
+      <w:r>
+        <w:rPr>
+          <w:lang w:val="es-419" w:eastAsia="es-CO"/>
+        </w:rPr>
+        <w:t xml:space="preserve"> use el equipo de protección adecuado y lávese las manos antes y después de atender al paciente.</w:t>
       </w:r>
     </w:p>
     <w:p>
@@ -3431,6 +3446,12 @@
         </w:rPr>
         <w:t>Evalúe el mecanismo de trauma</w:t>
       </w:r>
+      <w:r>
+        <w:rPr>
+          <w:lang w:val="es-419" w:eastAsia="es-CO"/>
+        </w:rPr>
+        <w:t>.</w:t>
+      </w:r>
     </w:p>
     <w:p>
       <w:pPr>
@@ -3622,14 +3643,12 @@
     <w:p>
       <w:pPr>
         <w:rPr>
-          <w:rStyle w:val="nfasissutil"/>
-          <w:lang w:val="es-419" w:eastAsia="es-CO"/>
-        </w:rPr>
-      </w:pPr>
-      <w:r>
-        <w:rPr>
-          <w:rStyle w:val="nfasissutil"/>
-          <w:lang w:val="es-419" w:eastAsia="es-CO"/>
+          <w:rStyle w:val="nfasis"/>
+        </w:rPr>
+      </w:pPr>
+      <w:r>
+        <w:rPr>
+          <w:rStyle w:val="nfasis"/>
         </w:rPr>
         <w:t>Hay una regla universal de protección: primero yo, segundo yo y tercero yo.</w:t>
       </w:r>
@@ -3740,11 +3759,39 @@
     <w:p>
       <w:pPr>
         <w:pStyle w:val="Prrafodelista"/>
+        <w:numPr>
+          <w:ilvl w:val="0"/>
+          <w:numId w:val="31"/>
+        </w:numPr>
+        <w:rPr>
+          <w:b/>
+          <w:bCs/>
+          <w:lang w:val="es-419" w:eastAsia="es-CO"/>
+        </w:rPr>
+      </w:pPr>
+      <w:r>
+        <w:rPr>
+          <w:b/>
+          <w:bCs/>
+          <w:lang w:val="es-419" w:eastAsia="es-CO"/>
+        </w:rPr>
+        <w:t>Obedecer autoridades</w:t>
+      </w:r>
+    </w:p>
+    <w:p>
+      <w:pPr>
+        <w:pStyle w:val="Prrafodelista"/>
         <w:ind w:left="1429" w:firstLine="0"/>
         <w:rPr>
           <w:lang w:val="es-419" w:eastAsia="es-CO"/>
         </w:rPr>
       </w:pPr>
+      <w:r>
+        <w:rPr>
+          <w:lang w:val="es-419" w:eastAsia="es-CO"/>
+        </w:rPr>
+        <w:t>Haga caso a las autoridades si están en la zona y siga sus indicaciones.</w:t>
+      </w:r>
     </w:p>
     <w:p>
       <w:pPr>
@@ -3765,7 +3812,7 @@
           <w:bCs/>
           <w:lang w:val="es-419" w:eastAsia="es-CO"/>
         </w:rPr>
-        <w:t>Obedecer autoridades</w:t>
+        <w:t>Tener teléfono a mano</w:t>
       </w:r>
     </w:p>
     <w:p>
@@ -3780,7 +3827,7 @@
         <w:rPr>
           <w:lang w:val="es-419" w:eastAsia="es-CO"/>
         </w:rPr>
-        <w:t>Haga caso a las autoridades si están en la zona y siga sus indicaciones.</w:t>
+        <w:t>Tenga a mano un teléfono para pedir ayuda en caso de emergencia.</w:t>
       </w:r>
     </w:p>
     <w:p>
@@ -3802,7 +3849,7 @@
           <w:bCs/>
           <w:lang w:val="es-419" w:eastAsia="es-CO"/>
         </w:rPr>
-        <w:t>Tener teléfono a mano</w:t>
+        <w:t>Naturaleza del incidente</w:t>
       </w:r>
     </w:p>
     <w:p>
@@ -3817,7 +3864,119 @@
         <w:rPr>
           <w:lang w:val="es-419" w:eastAsia="es-CO"/>
         </w:rPr>
-        <w:t>Tenga a mano un teléfono para pedir ayuda en caso de emergencia.</w:t>
+        <w:t>Tipo de situación existente, materiales peligrosos y derrame de los mismos, colapso de estructura, incendio estructural, incendio forestal, caída de alturas, accidente de tránsito, caída de objetos, inundaciones y deslizamiento.</w:t>
+      </w:r>
+    </w:p>
+    <w:p>
+      <w:pPr>
+        <w:spacing w:before="0" w:after="160" w:line="259" w:lineRule="auto"/>
+        <w:ind w:firstLine="0"/>
+        <w:rPr>
+          <w:lang w:val="es-419" w:eastAsia="es-CO"/>
+        </w:rPr>
+      </w:pPr>
+      <w:r>
+        <w:rPr>
+          <w:lang w:val="es-419" w:eastAsia="es-CO"/>
+        </w:rPr>
+        <w:br w:type="page"/>
+      </w:r>
+    </w:p>
+    <w:p>
+      <w:pPr>
+        <w:pStyle w:val="Ttulo1"/>
+      </w:pPr>
+      <w:bookmarkStart w:id="10" w:name="_Toc177631785"/>
+      <w:r>
+        <w:lastRenderedPageBreak/>
+        <w:t>Cinemática del trauma</w:t>
+      </w:r>
+      <w:bookmarkEnd w:id="10"/>
+    </w:p>
+    <w:p>
+      <w:pPr>
+        <w:rPr>
+          <w:lang w:val="es-419" w:eastAsia="es-CO"/>
+        </w:rPr>
+      </w:pPr>
+      <w:r>
+        <w:rPr>
+          <w:lang w:val="es-419" w:eastAsia="es-CO"/>
+        </w:rPr>
+        <w:t>La cinemática del trauma es entender y analizar la escena de un accidente para determinar las posibles lesiones de los pacientes y darles un tratamiento más rápido y efectivo. Los datos obtenidos en la escena, tanto del entorno como del paciente, deben registrarse y transmitirse al personal de salud encargado del evento para orientar sobre las posibles lesiones que se pueden presentar. Se deben buscar objetos libres dentro del vehículo, ya que pudieron lesionar directamente a los ocupantes al comportarse como verdaderos proyectiles.</w:t>
+      </w:r>
+    </w:p>
+    <w:p>
+      <w:pPr>
+        <w:pStyle w:val="Ttulo3"/>
+      </w:pPr>
+      <w:bookmarkStart w:id="11" w:name="_Toc177631786"/>
+      <w:r>
+        <w:t>Vehículo - objeto</w:t>
+      </w:r>
+      <w:bookmarkEnd w:id="11"/>
+    </w:p>
+    <w:p>
+      <w:pPr>
+        <w:rPr>
+          <w:lang w:val="es-419" w:eastAsia="es-CO"/>
+        </w:rPr>
+      </w:pPr>
+      <w:r>
+        <w:rPr>
+          <w:lang w:val="es-419" w:eastAsia="es-CO"/>
+        </w:rPr>
+        <w:t>Las lesiones dependerán del lugar ocupado por cada persona dentro del vehículo (conductor, copiloto, parte trasera), del uso o no del cinturón de seguridad o sistemas de retención infantil, de la activación del airbag y de la fuerza del impacto.</w:t>
+      </w:r>
+    </w:p>
+    <w:p>
+      <w:pPr>
+        <w:pStyle w:val="Ttulo3"/>
+      </w:pPr>
+      <w:bookmarkStart w:id="12" w:name="_Toc177631787"/>
+      <w:r>
+        <w:t>Ocupante - parabrisas/volante</w:t>
+      </w:r>
+      <w:bookmarkEnd w:id="12"/>
+    </w:p>
+    <w:p>
+      <w:pPr>
+        <w:rPr>
+          <w:lang w:val="es-419" w:eastAsia="es-CO"/>
+        </w:rPr>
+      </w:pPr>
+      <w:r>
+        <w:rPr>
+          <w:lang w:val="es-419" w:eastAsia="es-CO"/>
+        </w:rPr>
+        <w:t>Durante un accidente de tránsito, los ocupantes de un vehículo pueden experimentar dos tipos principales de desplazamiento que resultan en lesiones severas.</w:t>
+      </w:r>
+    </w:p>
+    <w:p>
+      <w:pPr>
+        <w:pStyle w:val="Ttulo4"/>
+        <w:numPr>
+          <w:ilvl w:val="0"/>
+          <w:numId w:val="31"/>
+        </w:numPr>
+      </w:pPr>
+      <w:r>
+        <w:t>Desplazamiento arriba y encima</w:t>
+      </w:r>
+    </w:p>
+    <w:p>
+      <w:pPr>
+        <w:pStyle w:val="Prrafodelista"/>
+        <w:ind w:left="1429" w:firstLine="0"/>
+        <w:rPr>
+          <w:lang w:val="es-419" w:eastAsia="es-CO"/>
+        </w:rPr>
+      </w:pPr>
+      <w:r>
+        <w:rPr>
+          <w:lang w:val="es-419" w:eastAsia="es-CO"/>
+        </w:rPr>
+        <w:t>Donde el cuerpo tiende a salir en dirección oblicua y hacia arriba. La cabeza impacta con el parabrisas, retrovisor, marco interno metálico, produciendo fracturas craneales, faciales, lesiones encefálicas y diferentes tipos de herida.</w:t>
       </w:r>
     </w:p>
     <w:p>
@@ -3839,7 +3998,7 @@
           <w:bCs/>
           <w:lang w:val="es-419" w:eastAsia="es-CO"/>
         </w:rPr>
-        <w:t>Naturaleza del incidente</w:t>
+        <w:t>Desplazamiento abajo y debajo</w:t>
       </w:r>
     </w:p>
     <w:p>
@@ -3854,104 +4013,60 @@
         <w:rPr>
           <w:lang w:val="es-419" w:eastAsia="es-CO"/>
         </w:rPr>
-        <w:t>Tipo de situación existente, materiales peligrosos y derrame de los mismos, colapso de estructura, incendio estructural, incendio forestal, caída de alturas, accidente de tránsito, caída de objetos, inundaciones y deslizamiento.</w:t>
-      </w:r>
-    </w:p>
-    <w:p>
-      <w:pPr>
-        <w:pStyle w:val="Ttulo1"/>
-      </w:pPr>
-      <w:bookmarkStart w:id="10" w:name="_Toc177631785"/>
-      <w:r>
+        <w:t xml:space="preserve">También conocido como inmersión, donde se produce un primer impacto de las rodillas contra el salpicadero. En los pies o tobillos suelen aparecer </w:t>
+      </w:r>
+      <w:r>
+        <w:rPr>
+          <w:lang w:val="es-419" w:eastAsia="es-CO"/>
+        </w:rPr>
         <w:lastRenderedPageBreak/>
-        <w:t>Cinemática del trauma</w:t>
-      </w:r>
-      <w:bookmarkEnd w:id="10"/>
-    </w:p>
-    <w:p>
-      <w:pPr>
-        <w:rPr>
-          <w:lang w:val="es-419" w:eastAsia="es-CO"/>
-        </w:rPr>
-      </w:pPr>
-      <w:r>
-        <w:rPr>
-          <w:lang w:val="es-419" w:eastAsia="es-CO"/>
-        </w:rPr>
-        <w:t>La cinemática del trauma es entender y analizar la escena de un accidente para determinar las posibles lesiones de los pacientes y darles un tratamiento más rápido y efectivo. Los datos obtenidos en la escena, tanto del entorno como del paciente, deben registrarse y transmitirse al personal de salud encargado del evento para orientar sobre las posibles lesiones que se pueden presentar. Se deben buscar objetos libres dentro del vehículo, ya que pudieron lesionar directamente a los ocupantes al comportarse como verdaderos proyectiles.</w:t>
+        <w:t>lesiones por atrapamiento con los pedales o también por deformación brusca de la estructura metálica. Además, se da un desplazamiento del tronco, golpeándose el pecho con el volante.</w:t>
       </w:r>
     </w:p>
     <w:p>
       <w:pPr>
         <w:pStyle w:val="Ttulo3"/>
       </w:pPr>
-      <w:bookmarkStart w:id="11" w:name="_Toc177631786"/>
-      <w:r>
-        <w:t>Vehículo - objeto</w:t>
-      </w:r>
-      <w:bookmarkEnd w:id="11"/>
-    </w:p>
-    <w:p>
-      <w:pPr>
-        <w:rPr>
-          <w:lang w:val="es-419" w:eastAsia="es-CO"/>
-        </w:rPr>
-      </w:pPr>
-      <w:r>
-        <w:rPr>
-          <w:lang w:val="es-419" w:eastAsia="es-CO"/>
-        </w:rPr>
-        <w:t>Las lesiones dependerán del lugar ocupado por cada persona dentro del vehículo (conductor, copiloto, parte trasera), del uso o no del cinturón de seguridad o sistemas de retención infantil, de la activación del airbag y de la fuerza del impacto.</w:t>
+      <w:bookmarkStart w:id="13" w:name="_Toc177631788"/>
+      <w:r>
+        <w:t>Órganos internos</w:t>
+      </w:r>
+      <w:bookmarkEnd w:id="13"/>
+    </w:p>
+    <w:p>
+      <w:pPr>
+        <w:rPr>
+          <w:lang w:val="es-419" w:eastAsia="es-CO"/>
+        </w:rPr>
+      </w:pPr>
+      <w:r>
+        <w:rPr>
+          <w:lang w:val="es-419" w:eastAsia="es-CO"/>
+        </w:rPr>
+        <w:t>Las lesiones más frecuentes son: fracturas costales en el hemitórax golpeado, pudiendo aparecer lesiones intratorácicas asociadas, fracturas de pelvis, lesiones craneoencefálicas por el brusco movimiento de la cabeza hacia el vehículo golpeando contra estructuras internas, rotura hepática o esplénica por golpe directo y a consecuencia de fracturas costales bajas (9ª a 12ª).</w:t>
       </w:r>
     </w:p>
     <w:p>
       <w:pPr>
         <w:pStyle w:val="Ttulo3"/>
       </w:pPr>
-      <w:bookmarkStart w:id="12" w:name="_Toc177631787"/>
-      <w:r>
-        <w:t>Ocupante - parabrisas/volante</w:t>
-      </w:r>
-      <w:bookmarkEnd w:id="12"/>
-    </w:p>
-    <w:p>
-      <w:pPr>
-        <w:rPr>
-          <w:lang w:val="es-419" w:eastAsia="es-CO"/>
-        </w:rPr>
-      </w:pPr>
-      <w:r>
-        <w:rPr>
-          <w:lang w:val="es-419" w:eastAsia="es-CO"/>
-        </w:rPr>
-        <w:t>Durante un accidente de tránsito, los ocupantes de un vehículo pueden experimentar dos tipos principales de desplazamiento que resultan en lesiones severas.</w:t>
-      </w:r>
-    </w:p>
-    <w:p>
-      <w:pPr>
-        <w:pStyle w:val="Ttulo4"/>
-        <w:numPr>
-          <w:ilvl w:val="0"/>
-          <w:numId w:val="31"/>
-        </w:numPr>
-      </w:pPr>
-      <w:r>
-        <w:t>Desplazamiento arriba y encima</w:t>
-      </w:r>
-    </w:p>
-    <w:p>
-      <w:pPr>
-        <w:pStyle w:val="Prrafodelista"/>
-        <w:ind w:left="1429" w:firstLine="0"/>
-        <w:rPr>
-          <w:lang w:val="es-419" w:eastAsia="es-CO"/>
-        </w:rPr>
-      </w:pPr>
-      <w:r>
-        <w:rPr>
-          <w:lang w:val="es-419" w:eastAsia="es-CO"/>
-        </w:rPr>
-        <w:t>Donde el cuerpo tiende a salir en dirección oblicua y hacia arriba. La cabeza impacta con el parabrisas, retrovisor, marco interno metálico, produciendo fracturas craneales, faciales, lesiones encefálicas y diferentes tipos de herida.</w:t>
+      <w:bookmarkStart w:id="14" w:name="_Toc177631789"/>
+      <w:r>
+        <w:t>Motos</w:t>
+      </w:r>
+      <w:bookmarkEnd w:id="14"/>
+    </w:p>
+    <w:p>
+      <w:pPr>
+        <w:rPr>
+          <w:lang w:val="es-419" w:eastAsia="es-CO"/>
+        </w:rPr>
+      </w:pPr>
+      <w:r>
+        <w:rPr>
+          <w:lang w:val="es-419" w:eastAsia="es-CO"/>
+        </w:rPr>
+        <w:t>Las lesiones más habituales son: erosiones, contusiones o fracturas de miembros inferiores que se pueden producir por golpe con otro vehículo o por el golpe contra el suelo al caer sobre él con o sin deslizamiento. Contra un obstáculo fijo, el conductor saldrá proyectado por el manillar, golpeando este con ambos muslos, produciendo fracturas y lesiones de columna torácica.</w:t>
       </w:r>
     </w:p>
     <w:p>
@@ -3962,86 +4077,14 @@
           <w:numId w:val="31"/>
         </w:numPr>
         <w:rPr>
-          <w:b/>
-          <w:bCs/>
-          <w:lang w:val="es-419" w:eastAsia="es-CO"/>
-        </w:rPr>
-      </w:pPr>
-      <w:r>
-        <w:rPr>
-          <w:b/>
-          <w:bCs/>
-          <w:lang w:val="es-419" w:eastAsia="es-CO"/>
-        </w:rPr>
-        <w:t>Desplazamiento abajo y debajo</w:t>
-      </w:r>
-    </w:p>
-    <w:p>
-      <w:pPr>
-        <w:pStyle w:val="Prrafodelista"/>
-        <w:ind w:left="1429" w:firstLine="0"/>
-        <w:rPr>
-          <w:lang w:val="es-419" w:eastAsia="es-CO"/>
-        </w:rPr>
-      </w:pPr>
-      <w:r>
-        <w:rPr>
-          <w:lang w:val="es-419" w:eastAsia="es-CO"/>
-        </w:rPr>
-        <w:t xml:space="preserve">También conocido como inmersión, donde se produce un primer impacto de las rodillas contra el salpicadero. En los pies o tobillos suelen aparecer </w:t>
-      </w:r>
-      <w:r>
-        <w:rPr>
-          <w:lang w:val="es-419" w:eastAsia="es-CO"/>
-        </w:rPr>
-        <w:lastRenderedPageBreak/>
-        <w:t>lesiones por atrapamiento con los pedales o también por deformación brusca de la estructura metálica. Además, se da un desplazamiento del tronco, golpeándose el pecho con el volante.</w:t>
-      </w:r>
-    </w:p>
-    <w:p>
-      <w:pPr>
-        <w:pStyle w:val="Ttulo3"/>
-      </w:pPr>
-      <w:bookmarkStart w:id="13" w:name="_Toc177631788"/>
-      <w:r>
-        <w:t>Órganos internos</w:t>
-      </w:r>
-      <w:bookmarkEnd w:id="13"/>
-    </w:p>
-    <w:p>
-      <w:pPr>
-        <w:rPr>
-          <w:lang w:val="es-419" w:eastAsia="es-CO"/>
-        </w:rPr>
-      </w:pPr>
-      <w:r>
-        <w:rPr>
-          <w:lang w:val="es-419" w:eastAsia="es-CO"/>
-        </w:rPr>
-        <w:t>Las lesiones más frecuentes son: fracturas costales en el hemitórax golpeado, pudiendo aparecer lesiones intratorácicas asociadas, fracturas de pelvis, lesiones craneoencefálicas por el brusco movimiento de la cabeza hacia el vehículo golpeando contra estructuras internas, rotura hepática o esplénica por golpe directo y a consecuencia de fracturas costales bajas (9ª a 12ª).</w:t>
-      </w:r>
-    </w:p>
-    <w:p>
-      <w:pPr>
-        <w:pStyle w:val="Ttulo3"/>
-      </w:pPr>
-      <w:bookmarkStart w:id="14" w:name="_Toc177631789"/>
-      <w:r>
-        <w:t>Motos</w:t>
-      </w:r>
-      <w:bookmarkEnd w:id="14"/>
-    </w:p>
-    <w:p>
-      <w:pPr>
-        <w:rPr>
-          <w:lang w:val="es-419" w:eastAsia="es-CO"/>
-        </w:rPr>
-      </w:pPr>
-      <w:r>
-        <w:rPr>
-          <w:lang w:val="es-419" w:eastAsia="es-CO"/>
-        </w:rPr>
-        <w:t>Las lesiones más habituales son: erosiones, contusiones o fracturas de miembros inferiores que se pueden producir por golpe con otro vehículo o por el golpe contra el suelo al caer sobre él con o sin deslizamiento. Contra un obstáculo fijo, el conductor saldrá proyectado por el manillar, golpeando este con ambos muslos, produciendo fracturas y lesiones de columna torácica.</w:t>
+          <w:lang w:val="es-419" w:eastAsia="es-CO"/>
+        </w:rPr>
+      </w:pPr>
+      <w:r>
+        <w:rPr>
+          <w:lang w:val="es-419" w:eastAsia="es-CO"/>
+        </w:rPr>
+        <w:t>Lesiones en genitales y vías urinarias bajas por golpe contra el depósito de combustible.</w:t>
       </w:r>
     </w:p>
     <w:p>
@@ -4059,7 +4102,7 @@
         <w:rPr>
           <w:lang w:val="es-419" w:eastAsia="es-CO"/>
         </w:rPr>
-        <w:t>Lesiones en genitales y vías urinarias bajas por golpe contra el depósito de combustible.</w:t>
+        <w:t>La clavícula también puede fracturarse por el impacto del casco al caer el motorista.</w:t>
       </w:r>
     </w:p>
     <w:p>
@@ -4077,7 +4120,7 @@
         <w:rPr>
           <w:lang w:val="es-419" w:eastAsia="es-CO"/>
         </w:rPr>
-        <w:t>La clavícula también puede fracturarse por el impacto del casco al caer el motorista.</w:t>
+        <w:t>Es muy frecuente encontrar abrasiones y heridas cutáneas por rozamiento y desgarros amplios de piel.</w:t>
       </w:r>
     </w:p>
     <w:p>
@@ -4095,24 +4138,6 @@
         <w:rPr>
           <w:lang w:val="es-419" w:eastAsia="es-CO"/>
         </w:rPr>
-        <w:t>Es muy frecuente encontrar abrasiones y heridas cutáneas por rozamiento y desgarros amplios de piel.</w:t>
-      </w:r>
-    </w:p>
-    <w:p>
-      <w:pPr>
-        <w:pStyle w:val="Prrafodelista"/>
-        <w:numPr>
-          <w:ilvl w:val="0"/>
-          <w:numId w:val="31"/>
-        </w:numPr>
-        <w:rPr>
-          <w:lang w:val="es-419" w:eastAsia="es-CO"/>
-        </w:rPr>
-      </w:pPr>
-      <w:r>
-        <w:rPr>
-          <w:lang w:val="es-419" w:eastAsia="es-CO"/>
-        </w:rPr>
         <w:lastRenderedPageBreak/>
         <w:t>Son importantes los traumatismos craneoencefálicos y faciales, en los que se pueden encontrar lesiones como erosiones o desgarros del cuero cabelludo, fracturas craneales y lesiones cerebrales.</w:t>
       </w:r>
@@ -4728,7 +4753,28 @@
         <w:rPr>
           <w:lang w:val="es-419" w:eastAsia="es-CO"/>
         </w:rPr>
-        <w:t>En caso de accidente, los lugares de trabajo deben disponer de material de primeros auxilios en cantidad suficiente para cubrir el número de trabajadores de la empresa y los riesgos a los que puedan estar expuestos. La distribución y situación del material debe garantizar su accesibilidad para una atención rápida. El material se revisará periódicamente y se irá reponiendo tan pronto como se utilice o se encuentre vencido. El tamaño y los elementos que el botiquín contenga dependerán del entrenamiento y el rol del personal que lo usará, según la legislación vigente del país. Elementos recomendados según entrenamiento y necesidad de la empresa:</w:t>
+        <w:t xml:space="preserve">En caso de accidente, los lugares de trabajo deben disponer de material de primeros auxilios en cantidad suficiente para cubrir el número de trabajadores de la empresa y los riesgos a los que puedan estar expuestos. La distribución y situación del material debe garantizar su accesibilidad para una atención rápida. El material se revisará periódicamente y se irá reponiendo tan pronto como se utilice o se encuentre vencido. El tamaño y los elementos que el botiquín contenga dependerán del entrenamiento y el rol del personal que lo usará, según la legislación vigente del país. </w:t>
+      </w:r>
+    </w:p>
+    <w:p>
+      <w:pPr>
+        <w:rPr>
+          <w:lang w:val="es-419" w:eastAsia="es-CO"/>
+        </w:rPr>
+      </w:pPr>
+    </w:p>
+    <w:p>
+      <w:pPr>
+        <w:rPr>
+          <w:lang w:val="es-419" w:eastAsia="es-CO"/>
+        </w:rPr>
+      </w:pPr>
+      <w:r>
+        <w:rPr>
+          <w:lang w:val="es-419" w:eastAsia="es-CO"/>
+        </w:rPr>
+        <w:lastRenderedPageBreak/>
+        <w:t>Elementos recomendados según entrenamiento y necesidad de la empresa:</w:t>
       </w:r>
     </w:p>
     <w:p>
@@ -4746,8 +4792,13 @@
         <w:rPr>
           <w:lang w:val="es-419" w:eastAsia="es-CO"/>
         </w:rPr>
-        <w:lastRenderedPageBreak/>
         <w:t>Directorio de ambulancias y servicios de salud o teléfonos de emergencias locales</w:t>
+      </w:r>
+      <w:r>
+        <w:rPr>
+          <w:lang w:val="es-419" w:eastAsia="es-CO"/>
+        </w:rPr>
+        <w:t>.</w:t>
       </w:r>
     </w:p>
     <w:p>
@@ -4767,6 +4818,12 @@
         </w:rPr>
         <w:t>Termómetro</w:t>
       </w:r>
+      <w:r>
+        <w:rPr>
+          <w:lang w:val="es-419" w:eastAsia="es-CO"/>
+        </w:rPr>
+        <w:t>.</w:t>
+      </w:r>
     </w:p>
     <w:p>
       <w:pPr>
@@ -4779,19 +4836,29 @@
           <w:lang w:val="es-419" w:eastAsia="es-CO"/>
         </w:rPr>
       </w:pPr>
-      <w:proofErr w:type="gramStart"/>
-      <w:r>
-        <w:rPr>
-          <w:lang w:val="es-419" w:eastAsia="es-CO"/>
-        </w:rPr>
-        <w:t>Tijeras corta</w:t>
-      </w:r>
-      <w:proofErr w:type="gramEnd"/>
-      <w:r>
-        <w:rPr>
-          <w:lang w:val="es-419" w:eastAsia="es-CO"/>
-        </w:rPr>
-        <w:t xml:space="preserve"> todo</w:t>
+      <w:r>
+        <w:rPr>
+          <w:lang w:val="es-419" w:eastAsia="es-CO"/>
+        </w:rPr>
+        <w:t>Tijeras</w:t>
+      </w:r>
+      <w:r>
+        <w:rPr>
+          <w:lang w:val="es-419" w:eastAsia="es-CO"/>
+        </w:rPr>
+        <w:t>,</w:t>
+      </w:r>
+      <w:r>
+        <w:rPr>
+          <w:lang w:val="es-419" w:eastAsia="es-CO"/>
+        </w:rPr>
+        <w:t xml:space="preserve"> corta todo</w:t>
+      </w:r>
+      <w:r>
+        <w:rPr>
+          <w:lang w:val="es-419" w:eastAsia="es-CO"/>
+        </w:rPr>
+        <w:t>.</w:t>
       </w:r>
     </w:p>
     <w:p>
@@ -4811,6 +4878,12 @@
         </w:rPr>
         <w:t>Gasas o apósitos</w:t>
       </w:r>
+      <w:r>
+        <w:rPr>
+          <w:lang w:val="es-419" w:eastAsia="es-CO"/>
+        </w:rPr>
+        <w:t>.</w:t>
+      </w:r>
     </w:p>
     <w:p>
       <w:pPr>
@@ -4829,6 +4902,12 @@
         </w:rPr>
         <w:t>Algodón</w:t>
       </w:r>
+      <w:r>
+        <w:rPr>
+          <w:lang w:val="es-419" w:eastAsia="es-CO"/>
+        </w:rPr>
+        <w:t>.</w:t>
+      </w:r>
     </w:p>
     <w:p>
       <w:pPr>
@@ -4847,6 +4926,12 @@
         </w:rPr>
         <w:t>Vendas de gasa</w:t>
       </w:r>
+      <w:r>
+        <w:rPr>
+          <w:lang w:val="es-419" w:eastAsia="es-CO"/>
+        </w:rPr>
+        <w:t>.</w:t>
+      </w:r>
     </w:p>
     <w:p>
       <w:pPr>
@@ -4865,6 +4950,12 @@
         </w:rPr>
         <w:t>Aplicadores de algodón</w:t>
       </w:r>
+      <w:r>
+        <w:rPr>
+          <w:lang w:val="es-419" w:eastAsia="es-CO"/>
+        </w:rPr>
+        <w:t>.</w:t>
+      </w:r>
     </w:p>
     <w:p>
       <w:pPr>
@@ -4883,6 +4974,12 @@
         </w:rPr>
         <w:t>Curitas de diferentes tamaños</w:t>
       </w:r>
+      <w:r>
+        <w:rPr>
+          <w:lang w:val="es-419" w:eastAsia="es-CO"/>
+        </w:rPr>
+        <w:t>.</w:t>
+      </w:r>
     </w:p>
     <w:p>
       <w:pPr>
@@ -4901,6 +4998,12 @@
         </w:rPr>
         <w:t>Alcohol antiséptico</w:t>
       </w:r>
+      <w:r>
+        <w:rPr>
+          <w:lang w:val="es-419" w:eastAsia="es-CO"/>
+        </w:rPr>
+        <w:t>.</w:t>
+      </w:r>
     </w:p>
     <w:p>
       <w:pPr>
@@ -4919,6 +5022,12 @@
         </w:rPr>
         <w:t>Jabón antiséptico</w:t>
       </w:r>
+      <w:r>
+        <w:rPr>
+          <w:lang w:val="es-419" w:eastAsia="es-CO"/>
+        </w:rPr>
+        <w:t>.</w:t>
+      </w:r>
     </w:p>
     <w:p>
       <w:pPr>
@@ -4937,6 +5046,12 @@
         </w:rPr>
         <w:t>Gafas de bioseguridad</w:t>
       </w:r>
+      <w:r>
+        <w:rPr>
+          <w:lang w:val="es-419" w:eastAsia="es-CO"/>
+        </w:rPr>
+        <w:t>.</w:t>
+      </w:r>
     </w:p>
     <w:p>
       <w:pPr>
@@ -4955,6 +5070,12 @@
         </w:rPr>
         <w:t>Tapabocas o mascarillas</w:t>
       </w:r>
+      <w:r>
+        <w:rPr>
+          <w:lang w:val="es-419" w:eastAsia="es-CO"/>
+        </w:rPr>
+        <w:t>.</w:t>
+      </w:r>
     </w:p>
     <w:p>
       <w:pPr>
@@ -4973,6 +5094,12 @@
         </w:rPr>
         <w:t>Guantes de látex</w:t>
       </w:r>
+      <w:r>
+        <w:rPr>
+          <w:lang w:val="es-419" w:eastAsia="es-CO"/>
+        </w:rPr>
+        <w:t>.</w:t>
+      </w:r>
     </w:p>
     <w:p>
       <w:pPr>
@@ -4991,6 +5118,12 @@
         </w:rPr>
         <w:t>Protector solar</w:t>
       </w:r>
+      <w:r>
+        <w:rPr>
+          <w:lang w:val="es-419" w:eastAsia="es-CO"/>
+        </w:rPr>
+        <w:t>.</w:t>
+      </w:r>
     </w:p>
     <w:p>
       <w:pPr>
@@ -5009,6 +5142,12 @@
         </w:rPr>
         <w:t>Repelente</w:t>
       </w:r>
+      <w:r>
+        <w:rPr>
+          <w:lang w:val="es-419" w:eastAsia="es-CO"/>
+        </w:rPr>
+        <w:t>.</w:t>
+      </w:r>
     </w:p>
     <w:p>
       <w:pPr>
@@ -5027,6 +5166,12 @@
         </w:rPr>
         <w:t>Sueros de hidratación oral</w:t>
       </w:r>
+      <w:r>
+        <w:rPr>
+          <w:lang w:val="es-419" w:eastAsia="es-CO"/>
+        </w:rPr>
+        <w:t>.</w:t>
+      </w:r>
     </w:p>
     <w:p>
       <w:pPr>
@@ -5045,6 +5190,12 @@
         </w:rPr>
         <w:t>Micropore</w:t>
       </w:r>
+      <w:r>
+        <w:rPr>
+          <w:lang w:val="es-419" w:eastAsia="es-CO"/>
+        </w:rPr>
+        <w:t>.</w:t>
+      </w:r>
     </w:p>
     <w:p>
       <w:pPr>
@@ -5063,6 +5214,12 @@
         </w:rPr>
         <w:t>Repelentes de insectos</w:t>
       </w:r>
+      <w:r>
+        <w:rPr>
+          <w:lang w:val="es-419" w:eastAsia="es-CO"/>
+        </w:rPr>
+        <w:t>.</w:t>
+      </w:r>
     </w:p>
     <w:p>
       <w:pPr>
@@ -5081,6 +5238,12 @@
         </w:rPr>
         <w:t>Tensiómetro</w:t>
       </w:r>
+      <w:r>
+        <w:rPr>
+          <w:lang w:val="es-419" w:eastAsia="es-CO"/>
+        </w:rPr>
+        <w:t>.</w:t>
+      </w:r>
     </w:p>
     <w:p>
       <w:pPr>
@@ -5099,6 +5262,12 @@
         </w:rPr>
         <w:t>Fonendoscopio</w:t>
       </w:r>
+      <w:r>
+        <w:rPr>
+          <w:lang w:val="es-419" w:eastAsia="es-CO"/>
+        </w:rPr>
+        <w:t>.</w:t>
+      </w:r>
     </w:p>
     <w:p>
       <w:pPr>
@@ -5117,6 +5286,12 @@
         </w:rPr>
         <w:t>Glucómetro y tirillas</w:t>
       </w:r>
+      <w:r>
+        <w:rPr>
+          <w:lang w:val="es-419" w:eastAsia="es-CO"/>
+        </w:rPr>
+        <w:t>.</w:t>
+      </w:r>
     </w:p>
     <w:p>
       <w:pPr>
@@ -5135,6 +5310,12 @@
         </w:rPr>
         <w:t>Collarines o collar cervical</w:t>
       </w:r>
+      <w:r>
+        <w:rPr>
+          <w:lang w:val="es-419" w:eastAsia="es-CO"/>
+        </w:rPr>
+        <w:t>.</w:t>
+      </w:r>
     </w:p>
     <w:p>
       <w:pPr>
@@ -5151,7 +5332,14 @@
         <w:rPr>
           <w:lang w:val="es-419" w:eastAsia="es-CO"/>
         </w:rPr>
+        <w:lastRenderedPageBreak/>
         <w:t>Camilla o tabla de espina larga</w:t>
+      </w:r>
+      <w:r>
+        <w:rPr>
+          <w:lang w:val="es-419" w:eastAsia="es-CO"/>
+        </w:rPr>
+        <w:t>.</w:t>
       </w:r>
     </w:p>
     <w:p>
@@ -5169,8 +5357,13 @@
         <w:rPr>
           <w:lang w:val="es-419" w:eastAsia="es-CO"/>
         </w:rPr>
-        <w:lastRenderedPageBreak/>
         <w:t>Silla de ruedas</w:t>
+      </w:r>
+      <w:r>
+        <w:rPr>
+          <w:lang w:val="es-419" w:eastAsia="es-CO"/>
+        </w:rPr>
+        <w:t>.</w:t>
       </w:r>
     </w:p>
     <w:p>
@@ -5190,6 +5383,12 @@
         </w:rPr>
         <w:t>Mascarillas de reanimación</w:t>
       </w:r>
+      <w:r>
+        <w:rPr>
+          <w:lang w:val="es-419" w:eastAsia="es-CO"/>
+        </w:rPr>
+        <w:t>.</w:t>
+      </w:r>
     </w:p>
     <w:p>
       <w:pPr>
@@ -5208,6 +5407,12 @@
         </w:rPr>
         <w:t>Guantes de látex y vinilo</w:t>
       </w:r>
+      <w:r>
+        <w:rPr>
+          <w:lang w:val="es-419" w:eastAsia="es-CO"/>
+        </w:rPr>
+        <w:t>.</w:t>
+      </w:r>
     </w:p>
     <w:p>
       <w:pPr>
@@ -5226,6 +5431,12 @@
         </w:rPr>
         <w:t>Cánulas orofaríngeas</w:t>
       </w:r>
+      <w:r>
+        <w:rPr>
+          <w:lang w:val="es-419" w:eastAsia="es-CO"/>
+        </w:rPr>
+        <w:t>.</w:t>
+      </w:r>
     </w:p>
     <w:p>
       <w:pPr>
@@ -5244,6 +5455,12 @@
         </w:rPr>
         <w:t>Férulas (todo tipo de fracturas)</w:t>
       </w:r>
+      <w:r>
+        <w:rPr>
+          <w:lang w:val="es-419" w:eastAsia="es-CO"/>
+        </w:rPr>
+        <w:t>.</w:t>
+      </w:r>
     </w:p>
     <w:p>
       <w:pPr>
@@ -5260,16 +5477,26 @@
         <w:rPr>
           <w:lang w:val="es-419" w:eastAsia="es-CO"/>
         </w:rPr>
-        <w:t xml:space="preserve">Bolsas de frío </w:t>
-      </w:r>
-      <w:proofErr w:type="spellStart"/>
-      <w:r>
-        <w:rPr>
-          <w:lang w:val="es-419" w:eastAsia="es-CO"/>
-        </w:rPr>
-        <w:t>instantanea</w:t>
-      </w:r>
-      <w:proofErr w:type="spellEnd"/>
+        <w:t>Bolsas de frío instant</w:t>
+      </w:r>
+      <w:r>
+        <w:rPr>
+          <w:lang w:val="es-419" w:eastAsia="es-CO"/>
+        </w:rPr>
+        <w:t>á</w:t>
+      </w:r>
+      <w:r>
+        <w:rPr>
+          <w:lang w:val="es-419" w:eastAsia="es-CO"/>
+        </w:rPr>
+        <w:t>nea</w:t>
+      </w:r>
+      <w:r>
+        <w:rPr>
+          <w:lang w:val="es-419" w:eastAsia="es-CO"/>
+        </w:rPr>
+        <w:t>.</w:t>
+      </w:r>
     </w:p>
     <w:p>
       <w:pPr>
@@ -5287,6 +5514,12 @@
           <w:lang w:val="es-419" w:eastAsia="es-CO"/>
         </w:rPr>
         <w:t>Solución salina 0,9 %</w:t>
+      </w:r>
+      <w:r>
+        <w:rPr>
+          <w:lang w:val="es-419" w:eastAsia="es-CO"/>
+        </w:rPr>
+        <w:t>.</w:t>
       </w:r>
     </w:p>
     <w:p>
@@ -5570,15 +5803,13 @@
               <w:pStyle w:val="TextoTablas"/>
             </w:pPr>
             <w:r>
-              <w:t xml:space="preserve">Agencia Nacional de Seguridad Vial (2023). MÓDULO 1 - DEBERES PRIMER RESPONDIENTE. [Archivo de video] </w:t>
-            </w:r>
-            <w:proofErr w:type="spellStart"/>
-            <w:r>
-              <w:t>Youtube</w:t>
-            </w:r>
-            <w:proofErr w:type="spellEnd"/>
-            <w:r>
-              <w:t>.</w:t>
+              <w:t>Agencia Nacional de Seguridad Vial (2023). MÓDULO 1 - DEBERES PRIMER RESPONDIENTE. [Archivo de video] You</w:t>
+            </w:r>
+            <w:r>
+              <w:t>T</w:t>
+            </w:r>
+            <w:r>
+              <w:t>ube.</w:t>
             </w:r>
           </w:p>
         </w:tc>
@@ -5699,15 +5930,13 @@
               <w:pStyle w:val="TextoTablas"/>
             </w:pPr>
             <w:r>
-              <w:t xml:space="preserve">Centro Nacional Operativo en Salud. (2015). CINEMATICA DEL TRAUMA 2. [Archivo de video] </w:t>
-            </w:r>
-            <w:proofErr w:type="spellStart"/>
-            <w:r>
-              <w:t>Youtube</w:t>
-            </w:r>
-            <w:proofErr w:type="spellEnd"/>
-            <w:r>
-              <w:t>.</w:t>
+              <w:t>Centro Nacional Operativo en Salud. (2015). CINEMATICA DEL TRAUMA 2. [Archivo de video] You</w:t>
+            </w:r>
+            <w:r>
+              <w:t>T</w:t>
+            </w:r>
+            <w:r>
+              <w:t>ube.</w:t>
             </w:r>
           </w:p>
         </w:tc>
@@ -5769,15 +5998,13 @@
               <w:pStyle w:val="TextoTablas"/>
             </w:pPr>
             <w:r>
-              <w:t xml:space="preserve">Facultad de Medicina UNAM (2018). Botiquín. [Archivo de video] </w:t>
-            </w:r>
-            <w:proofErr w:type="spellStart"/>
-            <w:r>
-              <w:t>Youtube</w:t>
-            </w:r>
-            <w:proofErr w:type="spellEnd"/>
-            <w:r>
-              <w:t>.</w:t>
+              <w:t>Facultad de Medicina UNAM (2018). Botiquín. [Archivo de video] You</w:t>
+            </w:r>
+            <w:r>
+              <w:t>T</w:t>
+            </w:r>
+            <w:r>
+              <w:t>ube.</w:t>
             </w:r>
           </w:p>
         </w:tc>
@@ -5948,7 +6175,19 @@
         <w:rPr>
           <w:lang w:val="es-419" w:eastAsia="es-CO"/>
         </w:rPr>
-        <w:t>: son aquellas primeras medidas o cuidados adecuados que se ponen en práctica en forma provisional tan pronto se reconoce una emergencia.</w:t>
+        <w:t>: son aquellas primeras medidas o cuidados adecuados que se ponen en práctica en forma provisional</w:t>
+      </w:r>
+      <w:r>
+        <w:rPr>
+          <w:lang w:val="es-419" w:eastAsia="es-CO"/>
+        </w:rPr>
+        <w:t>,</w:t>
+      </w:r>
+      <w:r>
+        <w:rPr>
+          <w:lang w:val="es-419" w:eastAsia="es-CO"/>
+        </w:rPr>
+        <w:t xml:space="preserve"> tan pronto se reconoce una emergencia.</w:t>
       </w:r>
     </w:p>
     <w:p>
@@ -12612,6 +12851,17 @@
       <w:color w:val="404040" w:themeColor="text1" w:themeTint="BF"/>
     </w:rPr>
   </w:style>
+  <w:style w:type="character" w:styleId="nfasis">
+    <w:name w:val="Emphasis"/>
+    <w:basedOn w:val="Fuentedeprrafopredeter"/>
+    <w:uiPriority w:val="20"/>
+    <w:qFormat/>
+    <w:rsid w:val="00940EBE"/>
+    <w:rPr>
+      <w:i/>
+      <w:iCs/>
+    </w:rPr>
+  </w:style>
 </w:styles>
 </file>
 
@@ -13178,13 +13428,13 @@
 </file>
 
 <file path=customXml/itemProps2.xml><?xml version="1.0" encoding="utf-8"?>
-<ds:datastoreItem xmlns:ds="http://schemas.openxmlformats.org/officeDocument/2006/customXml" ds:itemID="{9D652747-198D-4977-9771-1BD4A923A26A}"/>
+<ds:datastoreItem xmlns:ds="http://schemas.openxmlformats.org/officeDocument/2006/customXml" ds:itemID="{123AF03A-957E-4229-9B1F-5CDFD6350D58}"/>
 </file>
 
 <file path=customXml/itemProps3.xml><?xml version="1.0" encoding="utf-8"?>
-<ds:datastoreItem xmlns:ds="http://schemas.openxmlformats.org/officeDocument/2006/customXml" ds:itemID="{7F3D398B-DD82-44E6-AAFD-D054ADFC9A65}"/>
+<ds:datastoreItem xmlns:ds="http://schemas.openxmlformats.org/officeDocument/2006/customXml" ds:itemID="{26ECA1CD-6172-40AF-B05A-2A611FD913AF}"/>
 </file>
 
 <file path=customXml/itemProps4.xml><?xml version="1.0" encoding="utf-8"?>
-<ds:datastoreItem xmlns:ds="http://schemas.openxmlformats.org/officeDocument/2006/customXml" ds:itemID="{C7DADBE1-EB58-41ED-AD7F-2557BB72D93F}"/>
+<ds:datastoreItem xmlns:ds="http://schemas.openxmlformats.org/officeDocument/2006/customXml" ds:itemID="{C5626499-3900-4CE7-96BD-24B4527D1262}"/>
 </file>
</xml_diff>